<commit_message>
Fixed equation numbering in ebook and word formats
</commit_message>
<xml_diff>
--- a/tests/008/compare/Notes.docx
+++ b/tests/008/compare/Notes.docx
@@ -13,19 +13,19 @@
         <w:t xml:space="preserve"> </w:t>
       </w:r>
       <w:r>
-        <w:t xml:space="preserve">001:</w:t>
+        <w:t xml:space="preserve">008:</w:t>
       </w:r>
       <w:r>
         <w:t xml:space="preserve"> </w:t>
       </w:r>
       <w:r>
-        <w:t xml:space="preserve">Just</w:t>
+        <w:t xml:space="preserve">Numbered</w:t>
       </w:r>
       <w:r>
         <w:t xml:space="preserve"> </w:t>
       </w:r>
       <w:r>
-        <w:t xml:space="preserve">text</w:t>
+        <w:t xml:space="preserve">equation</w:t>
       </w:r>
     </w:p>
     <w:p>
@@ -122,43 +122,16 @@
             </m:sup>
           </m:sSup>
           <m:r>
+            <m:t>  </m:t>
+          </m:r>
+          <m:r>
             <m:rPr>
               <m:sty m:val="p"/>
             </m:rPr>
             <m:t>(</m:t>
           </m:r>
           <m:r>
-            <m:rPr>
-              <m:sty m:val="p"/>
-            </m:rPr>
-            <m:t>#</m:t>
-          </m:r>
-          <m:r>
-            <m:t>e</m:t>
-          </m:r>
-          <m:r>
-            <m:t>q</m:t>
-          </m:r>
-          <m:r>
-            <m:rPr>
-              <m:sty m:val="p"/>
-            </m:rPr>
-            <m:t>:</m:t>
-          </m:r>
-          <m:r>
-            <m:t>l</m:t>
-          </m:r>
-          <m:r>
-            <m:t>a</m:t>
-          </m:r>
-          <m:r>
-            <m:t>b</m:t>
-          </m:r>
-          <m:r>
-            <m:t>e</m:t>
-          </m:r>
-          <m:r>
-            <m:t>l</m:t>
+            <m:t>1</m:t>
           </m:r>
           <m:r>
             <m:rPr>

</xml_diff>